<commit_message>
modify space of skills in sidebar
</commit_message>
<xml_diff>
--- a/assets/Resume_KeinChan(ChenQiying)_EN.docx
+++ b/assets/Resume_KeinChan(ChenQiying)_EN.docx
@@ -306,6 +306,14 @@
         <w:gridCol w:w="10728"/>
       </w:tblGrid>
       <w:tr>
+        <w:tblPrEx>
+          <w:tblCellMar>
+            <w:top w:w="144" w:type="dxa"/>
+            <w:left w:w="1656" w:type="dxa"/>
+            <w:bottom w:w="0" w:type="dxa"/>
+            <w:right w:w="0" w:type="dxa"/>
+          </w:tblCellMar>
+        </w:tblPrEx>
         <w:trPr>
           <w:tblHeader/>
         </w:trPr>
@@ -1556,7 +1564,7 @@
                 <w:rFonts w:hint="eastAsia" w:eastAsia="SimSun"/>
                 <w:lang w:val="en-US" w:eastAsia="zh-CN"/>
               </w:rPr>
-              <w:t>Server-Side Engineer Leader</w:t>
+              <w:t>Server-Side Engineer</w:t>
             </w:r>
             <w:r>
               <w:rPr>
@@ -1929,7 +1937,22 @@
               <w:rPr>
                 <w:rFonts w:hint="default"/>
               </w:rPr>
-              <w:t>Designed data warehouse models in accordance with spec requirements for APP statistic report of 50 millions DAU.</w:t>
+              <w:t xml:space="preserve">Designed data warehouse models in accordance with spec requirements for APP statistic report of </w:t>
+            </w:r>
+            <w:r>
+              <w:rPr>
+                <w:rFonts w:hint="eastAsia" w:eastAsia="SimSun"/>
+                <w:lang w:val="en-US" w:eastAsia="zh-CN"/>
+              </w:rPr>
+              <w:t>3.4</w:t>
+            </w:r>
+            <w:bookmarkStart w:id="0" w:name="_GoBack"/>
+            <w:bookmarkEnd w:id="0"/>
+            <w:r>
+              <w:rPr>
+                <w:rFonts w:hint="default"/>
+              </w:rPr>
+              <w:t xml:space="preserve"> millions DAU.</w:t>
             </w:r>
           </w:p>
           <w:p>
@@ -2348,7 +2371,6 @@
                 <w:sz w:val="22"/>
               </w:rPr>
             </w:pPr>
-            <w:bookmarkStart w:id="0" w:name="_GoBack"/>
             <w:r>
               <w:rPr>
                 <w:rFonts w:hint="default"/>
@@ -2485,7 +2507,6 @@
               </w:rPr>
               <w:t>Google Analytics Advanced</w:t>
             </w:r>
-            <w:bookmarkEnd w:id="0"/>
           </w:p>
           <w:p>
             <w:pPr>
@@ -2507,7 +2528,7 @@
     </w:p>
     <w:sectPr>
       <w:footerReference r:id="rId4" w:type="default"/>
-      <w:pgSz w:w="12240" w:h="15840"/>
+      <w:pgSz w:w="12240" w:h="15839"/>
       <w:pgMar w:top="1080" w:right="1584" w:bottom="1080" w:left="1584" w:header="720" w:footer="720" w:gutter="0"/>
       <w:cols w:space="720" w:num="1"/>
       <w:titlePg/>
@@ -2945,9 +2966,9 @@
     <w:lsdException w:qFormat="1" w:uiPriority="99" w:name="table of figures"/>
     <w:lsdException w:qFormat="1" w:uiPriority="99" w:name="envelope address"/>
     <w:lsdException w:qFormat="1" w:uiPriority="99" w:name="envelope return"/>
-    <w:lsdException w:uiPriority="99" w:name="footnote reference"/>
+    <w:lsdException w:qFormat="1" w:uiPriority="99" w:name="footnote reference"/>
     <w:lsdException w:qFormat="1" w:uiPriority="99" w:name="annotation reference"/>
-    <w:lsdException w:uiPriority="99" w:name="line number"/>
+    <w:lsdException w:qFormat="1" w:uiPriority="99" w:name="line number"/>
     <w:lsdException w:qFormat="1" w:uiPriority="99" w:name="page number"/>
     <w:lsdException w:qFormat="1" w:uiPriority="99" w:name="endnote reference"/>
     <w:lsdException w:qFormat="1" w:uiPriority="99" w:name="endnote text"/>
@@ -3000,14 +3021,14 @@
     <w:lsdException w:qFormat="1" w:uiPriority="99" w:name="Plain Text"/>
     <w:lsdException w:qFormat="1" w:uiPriority="99" w:name="E-mail Signature"/>
     <w:lsdException w:qFormat="1" w:uiPriority="99" w:name="Normal (Web)"/>
-    <w:lsdException w:uiPriority="99" w:name="HTML Acronym"/>
+    <w:lsdException w:qFormat="1" w:uiPriority="99" w:name="HTML Acronym"/>
     <w:lsdException w:qFormat="1" w:uiPriority="99" w:name="HTML Address"/>
-    <w:lsdException w:uiPriority="99" w:name="HTML Cite"/>
-    <w:lsdException w:uiPriority="99" w:name="HTML Code"/>
-    <w:lsdException w:uiPriority="99" w:name="HTML Definition"/>
-    <w:lsdException w:uiPriority="99" w:name="HTML Keyboard"/>
+    <w:lsdException w:qFormat="1" w:uiPriority="99" w:name="HTML Cite"/>
+    <w:lsdException w:qFormat="1" w:uiPriority="99" w:name="HTML Code"/>
+    <w:lsdException w:qFormat="1" w:uiPriority="99" w:name="HTML Definition"/>
+    <w:lsdException w:qFormat="1" w:uiPriority="99" w:name="HTML Keyboard"/>
     <w:lsdException w:qFormat="1" w:uiPriority="99" w:name="HTML Preformatted"/>
-    <w:lsdException w:uiPriority="99" w:name="HTML Sample"/>
+    <w:lsdException w:qFormat="1" w:uiPriority="99" w:name="HTML Sample"/>
     <w:lsdException w:qFormat="1" w:uiPriority="99" w:name="HTML Typewriter"/>
     <w:lsdException w:uiPriority="99" w:name="HTML Variable"/>
     <w:lsdException w:qFormat="1" w:uiPriority="99" w:name="Normal Table"/>
@@ -3016,8 +3037,8 @@
     <w:lsdException w:qFormat="1" w:uiPriority="99" w:name="Table Simple 2"/>
     <w:lsdException w:qFormat="1" w:uiPriority="99" w:name="Table Simple 3"/>
     <w:lsdException w:qFormat="1" w:uiPriority="99" w:name="Table Classic 1"/>
-    <w:lsdException w:uiPriority="99" w:name="Table Classic 2"/>
-    <w:lsdException w:uiPriority="99" w:name="Table Classic 3"/>
+    <w:lsdException w:qFormat="1" w:uiPriority="99" w:name="Table Classic 2"/>
+    <w:lsdException w:qFormat="1" w:uiPriority="99" w:name="Table Classic 3"/>
     <w:lsdException w:qFormat="1" w:uiPriority="99" w:name="Table Classic 4"/>
     <w:lsdException w:qFormat="1" w:uiPriority="99" w:name="Table Colorful 1"/>
     <w:lsdException w:qFormat="1" w:uiPriority="99" w:name="Table Colorful 2"/>
@@ -3027,9 +3048,9 @@
     <w:lsdException w:qFormat="1" w:uiPriority="99" w:name="Table Columns 3"/>
     <w:lsdException w:qFormat="1" w:uiPriority="99" w:name="Table Columns 4"/>
     <w:lsdException w:qFormat="1" w:uiPriority="99" w:name="Table Columns 5"/>
-    <w:lsdException w:uiPriority="99" w:name="Table Grid 1"/>
+    <w:lsdException w:qFormat="1" w:uiPriority="99" w:name="Table Grid 1"/>
     <w:lsdException w:qFormat="1" w:uiPriority="99" w:name="Table Grid 2"/>
-    <w:lsdException w:uiPriority="99" w:name="Table Grid 3"/>
+    <w:lsdException w:qFormat="1" w:uiPriority="99" w:name="Table Grid 3"/>
     <w:lsdException w:qFormat="1" w:uiPriority="99" w:name="Table Grid 4"/>
     <w:lsdException w:qFormat="1" w:uiPriority="99" w:name="Table Grid 5"/>
     <w:lsdException w:qFormat="1" w:uiPriority="99" w:name="Table Grid 6"/>
@@ -3039,28 +3060,28 @@
     <w:lsdException w:uiPriority="99" w:name="Table List 2"/>
     <w:lsdException w:qFormat="1" w:uiPriority="99" w:name="Table List 3"/>
     <w:lsdException w:qFormat="1" w:uiPriority="99" w:name="Table List 4"/>
-    <w:lsdException w:uiPriority="99" w:name="Table List 5"/>
-    <w:lsdException w:uiPriority="99" w:name="Table List 6"/>
+    <w:lsdException w:qFormat="1" w:uiPriority="99" w:name="Table List 5"/>
+    <w:lsdException w:qFormat="1" w:uiPriority="99" w:name="Table List 6"/>
     <w:lsdException w:qFormat="1" w:uiPriority="99" w:name="Table List 7"/>
-    <w:lsdException w:uiPriority="99" w:name="Table List 8"/>
+    <w:lsdException w:qFormat="1" w:uiPriority="99" w:name="Table List 8"/>
     <w:lsdException w:qFormat="1" w:uiPriority="99" w:name="Table 3D effects 1"/>
     <w:lsdException w:qFormat="1" w:uiPriority="99" w:name="Table 3D effects 2"/>
-    <w:lsdException w:uiPriority="99" w:name="Table 3D effects 3"/>
+    <w:lsdException w:qFormat="1" w:uiPriority="99" w:name="Table 3D effects 3"/>
     <w:lsdException w:qFormat="1" w:uiPriority="99" w:name="Table Contemporary"/>
     <w:lsdException w:qFormat="1" w:uiPriority="99" w:name="Table Elegant"/>
     <w:lsdException w:qFormat="1" w:uiPriority="99" w:name="Table Professional"/>
     <w:lsdException w:qFormat="1" w:uiPriority="99" w:name="Table Subtle 1"/>
-    <w:lsdException w:uiPriority="99" w:name="Table Subtle 2"/>
+    <w:lsdException w:qFormat="1" w:uiPriority="99" w:name="Table Subtle 2"/>
     <w:lsdException w:qFormat="1" w:uiPriority="99" w:name="Table Web 1"/>
     <w:lsdException w:qFormat="1" w:uiPriority="99" w:name="Table Web 2"/>
-    <w:lsdException w:uiPriority="99" w:name="Table Web 3"/>
+    <w:lsdException w:qFormat="1" w:uiPriority="99" w:name="Table Web 3"/>
     <w:lsdException w:qFormat="1" w:uiPriority="99" w:name="Balloon Text"/>
     <w:lsdException w:qFormat="1" w:unhideWhenUsed="0" w:uiPriority="39" w:semiHidden="0" w:name="Table Grid"/>
     <w:lsdException w:qFormat="1" w:uiPriority="99" w:name="Table Theme"/>
     <w:lsdException w:qFormat="1" w:unhideWhenUsed="0" w:uiPriority="99" w:name="Placeholder Text"/>
-    <w:lsdException w:uiPriority="60" w:name="Light Shading"/>
-    <w:lsdException w:uiPriority="61" w:name="Light List"/>
-    <w:lsdException w:uiPriority="62" w:name="Light Grid"/>
+    <w:lsdException w:qFormat="1" w:uiPriority="60" w:name="Light Shading"/>
+    <w:lsdException w:qFormat="1" w:uiPriority="61" w:name="Light List"/>
+    <w:lsdException w:qFormat="1" w:uiPriority="62" w:name="Light Grid"/>
     <w:lsdException w:qFormat="1" w:uiPriority="63" w:name="Medium Shading 1"/>
     <w:lsdException w:qFormat="1" w:uiPriority="64" w:name="Medium Shading 2"/>
     <w:lsdException w:qFormat="1" w:uiPriority="65" w:name="Medium List 1"/>
@@ -3072,9 +3093,9 @@
     <w:lsdException w:qFormat="1" w:uiPriority="71" w:name="Colorful Shading"/>
     <w:lsdException w:qFormat="1" w:uiPriority="72" w:name="Colorful List"/>
     <w:lsdException w:qFormat="1" w:uiPriority="73" w:name="Colorful Grid"/>
-    <w:lsdException w:uiPriority="60" w:name="Light Shading Accent 1"/>
+    <w:lsdException w:qFormat="1" w:uiPriority="60" w:name="Light Shading Accent 1"/>
     <w:lsdException w:uiPriority="61" w:name="Light List Accent 1"/>
-    <w:lsdException w:uiPriority="62" w:name="Light Grid Accent 1"/>
+    <w:lsdException w:qFormat="1" w:uiPriority="62" w:name="Light Grid Accent 1"/>
     <w:lsdException w:qFormat="1" w:uiPriority="63" w:name="Medium Shading 1 Accent 1"/>
     <w:lsdException w:uiPriority="64" w:name="Medium Shading 2 Accent 1"/>
     <w:lsdException w:qFormat="1" w:uiPriority="65" w:name="Medium List 1 Accent 1"/>
@@ -3090,7 +3111,7 @@
     <w:lsdException w:qFormat="1" w:uiPriority="72" w:name="Colorful List Accent 1"/>
     <w:lsdException w:qFormat="1" w:uiPriority="73" w:name="Colorful Grid Accent 1"/>
     <w:lsdException w:qFormat="1" w:uiPriority="60" w:name="Light Shading Accent 2"/>
-    <w:lsdException w:uiPriority="61" w:name="Light List Accent 2"/>
+    <w:lsdException w:qFormat="1" w:uiPriority="61" w:name="Light List Accent 2"/>
     <w:lsdException w:qFormat="1" w:uiPriority="62" w:name="Light Grid Accent 2"/>
     <w:lsdException w:qFormat="1" w:uiPriority="63" w:name="Medium Shading 1 Accent 2"/>
     <w:lsdException w:qFormat="1" w:uiPriority="64" w:name="Medium Shading 2 Accent 2"/>
@@ -3103,13 +3124,13 @@
     <w:lsdException w:qFormat="1" w:uiPriority="71" w:name="Colorful Shading Accent 2"/>
     <w:lsdException w:qFormat="1" w:uiPriority="72" w:name="Colorful List Accent 2"/>
     <w:lsdException w:qFormat="1" w:uiPriority="73" w:name="Colorful Grid Accent 2"/>
-    <w:lsdException w:uiPriority="60" w:name="Light Shading Accent 3"/>
-    <w:lsdException w:uiPriority="61" w:name="Light List Accent 3"/>
+    <w:lsdException w:qFormat="1" w:uiPriority="60" w:name="Light Shading Accent 3"/>
+    <w:lsdException w:qFormat="1" w:uiPriority="61" w:name="Light List Accent 3"/>
     <w:lsdException w:qFormat="1" w:uiPriority="62" w:name="Light Grid Accent 3"/>
     <w:lsdException w:qFormat="1" w:uiPriority="63" w:name="Medium Shading 1 Accent 3"/>
     <w:lsdException w:qFormat="1" w:uiPriority="64" w:name="Medium Shading 2 Accent 3"/>
     <w:lsdException w:qFormat="1" w:uiPriority="65" w:name="Medium List 1 Accent 3"/>
-    <w:lsdException w:uiPriority="66" w:name="Medium List 2 Accent 3"/>
+    <w:lsdException w:qFormat="1" w:uiPriority="66" w:name="Medium List 2 Accent 3"/>
     <w:lsdException w:qFormat="1" w:uiPriority="67" w:name="Medium Grid 1 Accent 3"/>
     <w:lsdException w:qFormat="1" w:uiPriority="68" w:name="Medium Grid 2 Accent 3"/>
     <w:lsdException w:qFormat="1" w:uiPriority="69" w:name="Medium Grid 3 Accent 3"/>
@@ -3118,7 +3139,7 @@
     <w:lsdException w:qFormat="1" w:uiPriority="72" w:name="Colorful List Accent 3"/>
     <w:lsdException w:qFormat="1" w:uiPriority="73" w:name="Colorful Grid Accent 3"/>
     <w:lsdException w:qFormat="1" w:uiPriority="60" w:name="Light Shading Accent 4"/>
-    <w:lsdException w:uiPriority="61" w:name="Light List Accent 4"/>
+    <w:lsdException w:qFormat="1" w:uiPriority="61" w:name="Light List Accent 4"/>
     <w:lsdException w:qFormat="1" w:uiPriority="62" w:name="Light Grid Accent 4"/>
     <w:lsdException w:qFormat="1" w:uiPriority="63" w:name="Medium Shading 1 Accent 4"/>
     <w:lsdException w:qFormat="1" w:uiPriority="64" w:name="Medium Shading 2 Accent 4"/>
@@ -3132,20 +3153,20 @@
     <w:lsdException w:qFormat="1" w:uiPriority="72" w:name="Colorful List Accent 4"/>
     <w:lsdException w:qFormat="1" w:uiPriority="73" w:name="Colorful Grid Accent 4"/>
     <w:lsdException w:uiPriority="60" w:name="Light Shading Accent 5"/>
-    <w:lsdException w:uiPriority="61" w:name="Light List Accent 5"/>
+    <w:lsdException w:qFormat="1" w:uiPriority="61" w:name="Light List Accent 5"/>
     <w:lsdException w:qFormat="1" w:uiPriority="62" w:name="Light Grid Accent 5"/>
     <w:lsdException w:qFormat="1" w:uiPriority="63" w:name="Medium Shading 1 Accent 5"/>
     <w:lsdException w:qFormat="1" w:uiPriority="64" w:name="Medium Shading 2 Accent 5"/>
     <w:lsdException w:qFormat="1" w:uiPriority="65" w:name="Medium List 1 Accent 5"/>
     <w:lsdException w:qFormat="1" w:uiPriority="66" w:name="Medium List 2 Accent 5"/>
-    <w:lsdException w:uiPriority="67" w:name="Medium Grid 1 Accent 5"/>
+    <w:lsdException w:qFormat="1" w:uiPriority="67" w:name="Medium Grid 1 Accent 5"/>
     <w:lsdException w:qFormat="1" w:uiPriority="68" w:name="Medium Grid 2 Accent 5"/>
     <w:lsdException w:qFormat="1" w:uiPriority="69" w:name="Medium Grid 3 Accent 5"/>
     <w:lsdException w:qFormat="1" w:uiPriority="70" w:name="Dark List Accent 5"/>
     <w:lsdException w:qFormat="1" w:uiPriority="71" w:name="Colorful Shading Accent 5"/>
     <w:lsdException w:qFormat="1" w:uiPriority="72" w:name="Colorful List Accent 5"/>
     <w:lsdException w:qFormat="1" w:uiPriority="73" w:name="Colorful Grid Accent 5"/>
-    <w:lsdException w:uiPriority="60" w:name="Light Shading Accent 6"/>
+    <w:lsdException w:qFormat="1" w:uiPriority="60" w:name="Light Shading Accent 6"/>
     <w:lsdException w:qFormat="1" w:uiPriority="61" w:name="Light List Accent 6"/>
     <w:lsdException w:qFormat="1" w:uiPriority="62" w:name="Light Grid Accent 6"/>
     <w:lsdException w:qFormat="1" w:uiPriority="63" w:name="Medium Shading 1 Accent 6"/>
@@ -4916,6 +4937,7 @@
     <w:basedOn w:val="88"/>
     <w:semiHidden/>
     <w:unhideWhenUsed/>
+    <w:qFormat/>
     <w:uiPriority w:val="99"/>
     <w:rPr>
       <w:color w:val="auto"/>
@@ -5008,6 +5030,7 @@
     <w:basedOn w:val="88"/>
     <w:semiHidden/>
     <w:unhideWhenUsed/>
+    <w:qFormat/>
     <w:uiPriority w:val="99"/>
     <w:rPr>
       <w:color w:val="000080"/>
@@ -5428,6 +5451,7 @@
     <w:basedOn w:val="88"/>
     <w:semiHidden/>
     <w:unhideWhenUsed/>
+    <w:qFormat/>
     <w:uiPriority w:val="99"/>
     <w:tblPr>
       <w:tblBorders>
@@ -5696,6 +5720,7 @@
     <w:basedOn w:val="88"/>
     <w:semiHidden/>
     <w:unhideWhenUsed/>
+    <w:qFormat/>
     <w:uiPriority w:val="99"/>
     <w:rPr>
       <w:color w:val="auto"/>
@@ -6044,6 +6069,7 @@
     <w:basedOn w:val="88"/>
     <w:semiHidden/>
     <w:unhideWhenUsed/>
+    <w:qFormat/>
     <w:uiPriority w:val="99"/>
     <w:rPr>
       <w:color w:val="auto"/>
@@ -6093,6 +6119,7 @@
     <w:basedOn w:val="88"/>
     <w:semiHidden/>
     <w:unhideWhenUsed/>
+    <w:qFormat/>
     <w:uiPriority w:val="99"/>
     <w:rPr>
       <w:color w:val="auto"/>
@@ -6256,6 +6283,7 @@
     <w:basedOn w:val="88"/>
     <w:semiHidden/>
     <w:unhideWhenUsed/>
+    <w:qFormat/>
     <w:uiPriority w:val="99"/>
     <w:tblPr>
       <w:tblBorders>
@@ -6914,6 +6942,7 @@
     <w:basedOn w:val="88"/>
     <w:semiHidden/>
     <w:unhideWhenUsed/>
+    <w:qFormat/>
     <w:uiPriority w:val="99"/>
     <w:rPr>
       <w:color w:val="auto"/>
@@ -7045,6 +7074,7 @@
     <w:basedOn w:val="88"/>
     <w:semiHidden/>
     <w:unhideWhenUsed/>
+    <w:qFormat/>
     <w:uiPriority w:val="99"/>
     <w:rPr>
       <w:color w:val="auto"/>
@@ -7556,6 +7586,7 @@
     <w:basedOn w:val="88"/>
     <w:semiHidden/>
     <w:unhideWhenUsed/>
+    <w:qFormat/>
     <w:uiPriority w:val="99"/>
     <w:rPr>
       <w:color w:val="auto"/>
@@ -7634,6 +7665,7 @@
     <w:basedOn w:val="88"/>
     <w:semiHidden/>
     <w:unhideWhenUsed/>
+    <w:qFormat/>
     <w:uiPriority w:val="60"/>
     <w:pPr>
       <w:spacing w:after="0"/>
@@ -7729,6 +7761,7 @@
     <w:basedOn w:val="88"/>
     <w:semiHidden/>
     <w:unhideWhenUsed/>
+    <w:qFormat/>
     <w:uiPriority w:val="60"/>
     <w:pPr>
       <w:spacing w:after="0"/>
@@ -7920,6 +7953,7 @@
     <w:basedOn w:val="88"/>
     <w:semiHidden/>
     <w:unhideWhenUsed/>
+    <w:qFormat/>
     <w:uiPriority w:val="60"/>
     <w:pPr>
       <w:spacing w:after="0"/>
@@ -8206,6 +8240,7 @@
     <w:basedOn w:val="88"/>
     <w:semiHidden/>
     <w:unhideWhenUsed/>
+    <w:qFormat/>
     <w:uiPriority w:val="60"/>
     <w:pPr>
       <w:spacing w:after="0"/>
@@ -8301,6 +8336,7 @@
     <w:basedOn w:val="88"/>
     <w:semiHidden/>
     <w:unhideWhenUsed/>
+    <w:qFormat/>
     <w:uiPriority w:val="61"/>
     <w:pPr>
       <w:spacing w:after="0"/>
@@ -8479,6 +8515,7 @@
     <w:basedOn w:val="88"/>
     <w:semiHidden/>
     <w:unhideWhenUsed/>
+    <w:qFormat/>
     <w:uiPriority w:val="61"/>
     <w:pPr>
       <w:spacing w:after="0"/>
@@ -8568,6 +8605,7 @@
     <w:basedOn w:val="88"/>
     <w:semiHidden/>
     <w:unhideWhenUsed/>
+    <w:qFormat/>
     <w:uiPriority w:val="61"/>
     <w:pPr>
       <w:spacing w:after="0"/>
@@ -8657,6 +8695,7 @@
     <w:basedOn w:val="88"/>
     <w:semiHidden/>
     <w:unhideWhenUsed/>
+    <w:qFormat/>
     <w:uiPriority w:val="61"/>
     <w:pPr>
       <w:spacing w:after="0"/>
@@ -8746,6 +8785,7 @@
     <w:basedOn w:val="88"/>
     <w:semiHidden/>
     <w:unhideWhenUsed/>
+    <w:qFormat/>
     <w:uiPriority w:val="61"/>
     <w:pPr>
       <w:spacing w:after="0"/>
@@ -8925,6 +8965,7 @@
     <w:basedOn w:val="88"/>
     <w:semiHidden/>
     <w:unhideWhenUsed/>
+    <w:qFormat/>
     <w:uiPriority w:val="62"/>
     <w:pPr>
       <w:spacing w:after="0"/>
@@ -9047,6 +9088,7 @@
     <w:basedOn w:val="88"/>
     <w:semiHidden/>
     <w:unhideWhenUsed/>
+    <w:qFormat/>
     <w:uiPriority w:val="62"/>
     <w:pPr>
       <w:spacing w:after="0"/>
@@ -12632,6 +12674,7 @@
     <w:basedOn w:val="88"/>
     <w:semiHidden/>
     <w:unhideWhenUsed/>
+    <w:qFormat/>
     <w:uiPriority w:val="66"/>
     <w:pPr>
       <w:spacing w:after="0"/>
@@ -13465,6 +13508,7 @@
     <w:basedOn w:val="88"/>
     <w:semiHidden/>
     <w:unhideWhenUsed/>
+    <w:qFormat/>
     <w:uiPriority w:val="67"/>
     <w:pPr>
       <w:spacing w:after="0"/>
@@ -18819,6 +18863,7 @@
     <w:basedOn w:val="231"/>
     <w:semiHidden/>
     <w:unhideWhenUsed/>
+    <w:qFormat/>
     <w:uiPriority w:val="99"/>
   </w:style>
   <w:style w:type="character" w:styleId="238">
@@ -18826,6 +18871,7 @@
     <w:basedOn w:val="231"/>
     <w:semiHidden/>
     <w:unhideWhenUsed/>
+    <w:qFormat/>
     <w:uiPriority w:val="99"/>
     <w:rPr>
       <w:i/>
@@ -18850,6 +18896,7 @@
     <w:basedOn w:val="231"/>
     <w:semiHidden/>
     <w:unhideWhenUsed/>
+    <w:qFormat/>
     <w:uiPriority w:val="99"/>
   </w:style>
   <w:style w:type="character" w:styleId="241">
@@ -18885,6 +18932,7 @@
     <w:basedOn w:val="231"/>
     <w:semiHidden/>
     <w:unhideWhenUsed/>
+    <w:qFormat/>
     <w:uiPriority w:val="99"/>
     <w:rPr>
       <w:rFonts w:ascii="Consolas" w:hAnsi="Consolas"/>
@@ -18909,6 +18957,7 @@
     <w:basedOn w:val="231"/>
     <w:semiHidden/>
     <w:unhideWhenUsed/>
+    <w:qFormat/>
     <w:uiPriority w:val="99"/>
     <w:rPr>
       <w:i/>
@@ -18920,6 +18969,7 @@
     <w:basedOn w:val="231"/>
     <w:semiHidden/>
     <w:unhideWhenUsed/>
+    <w:qFormat/>
     <w:uiPriority w:val="99"/>
     <w:rPr>
       <w:vertAlign w:val="superscript"/>
@@ -18930,6 +18980,7 @@
     <w:basedOn w:val="231"/>
     <w:semiHidden/>
     <w:unhideWhenUsed/>
+    <w:qFormat/>
     <w:uiPriority w:val="99"/>
     <w:rPr>
       <w:rFonts w:ascii="Consolas" w:hAnsi="Consolas"/>
@@ -18942,6 +18993,7 @@
     <w:basedOn w:val="231"/>
     <w:semiHidden/>
     <w:unhideWhenUsed/>
+    <w:qFormat/>
     <w:uiPriority w:val="99"/>
     <w:rPr>
       <w:rFonts w:ascii="Consolas" w:hAnsi="Consolas"/>
@@ -19036,6 +19088,7 @@
     <w:name w:val="Date Char"/>
     <w:basedOn w:val="231"/>
     <w:link w:val="50"/>
+    <w:qFormat/>
     <w:uiPriority w:val="6"/>
     <w:rPr>
       <w:color w:val="auto"/>
@@ -19055,6 +19108,7 @@
     <w:name w:val="Heading 1 Char"/>
     <w:basedOn w:val="231"/>
     <w:link w:val="3"/>
+    <w:qFormat/>
     <w:uiPriority w:val="3"/>
     <w:rPr>
       <w:rFonts w:asciiTheme="majorHAnsi" w:hAnsiTheme="majorHAnsi" w:eastAsiaTheme="majorEastAsia" w:cstheme="majorBidi"/>
@@ -19068,6 +19122,7 @@
     <w:basedOn w:val="231"/>
     <w:link w:val="54"/>
     <w:semiHidden/>
+    <w:qFormat/>
     <w:uiPriority w:val="99"/>
     <w:rPr>
       <w:rFonts w:ascii="Segoe UI" w:hAnsi="Segoe UI" w:cs="Segoe UI"/>
@@ -19080,6 +19135,7 @@
     <w:next w:val="1"/>
     <w:semiHidden/>
     <w:unhideWhenUsed/>
+    <w:qFormat/>
     <w:uiPriority w:val="37"/>
   </w:style>
   <w:style w:type="character" w:customStyle="1" w:styleId="260">
@@ -19087,6 +19143,7 @@
     <w:basedOn w:val="231"/>
     <w:link w:val="34"/>
     <w:semiHidden/>
+    <w:qFormat/>
     <w:uiPriority w:val="99"/>
   </w:style>
   <w:style w:type="character" w:customStyle="1" w:styleId="261">
@@ -19094,6 +19151,7 @@
     <w:basedOn w:val="231"/>
     <w:link w:val="76"/>
     <w:semiHidden/>
+    <w:qFormat/>
     <w:uiPriority w:val="99"/>
   </w:style>
   <w:style w:type="character" w:customStyle="1" w:styleId="262">
@@ -19118,6 +19176,7 @@
     <w:basedOn w:val="231"/>
     <w:link w:val="35"/>
     <w:semiHidden/>
+    <w:qFormat/>
     <w:uiPriority w:val="99"/>
   </w:style>
   <w:style w:type="character" w:customStyle="1" w:styleId="265">
@@ -19125,6 +19184,7 @@
     <w:basedOn w:val="264"/>
     <w:link w:val="87"/>
     <w:semiHidden/>
+    <w:qFormat/>
     <w:uiPriority w:val="99"/>
   </w:style>
   <w:style w:type="character" w:customStyle="1" w:styleId="266">
@@ -19132,6 +19192,7 @@
     <w:basedOn w:val="231"/>
     <w:link w:val="51"/>
     <w:semiHidden/>
+    <w:qFormat/>
     <w:uiPriority w:val="99"/>
   </w:style>
   <w:style w:type="character" w:customStyle="1" w:styleId="267">
@@ -19139,6 +19200,7 @@
     <w:basedOn w:val="231"/>
     <w:link w:val="70"/>
     <w:semiHidden/>
+    <w:qFormat/>
     <w:uiPriority w:val="99"/>
     <w:rPr>
       <w:szCs w:val="16"/>
@@ -19164,6 +19226,7 @@
     <w:basedOn w:val="231"/>
     <w:link w:val="32"/>
     <w:semiHidden/>
+    <w:qFormat/>
     <w:uiPriority w:val="99"/>
   </w:style>
   <w:style w:type="character" w:customStyle="1" w:styleId="270">
@@ -19195,6 +19258,7 @@
     <w:basedOn w:val="231"/>
     <w:link w:val="26"/>
     <w:semiHidden/>
+    <w:qFormat/>
     <w:uiPriority w:val="99"/>
     <w:rPr>
       <w:rFonts w:ascii="Segoe UI" w:hAnsi="Segoe UI" w:cs="Segoe UI"/>
@@ -19340,6 +19404,7 @@
   <w:style w:type="table" w:customStyle="1" w:styleId="278">
     <w:name w:val="Grid Table 1 Light Accent 2"/>
     <w:basedOn w:val="88"/>
+    <w:qFormat/>
     <w:uiPriority w:val="46"/>
     <w:pPr>
       <w:spacing w:after="0"/>
@@ -29260,6 +29325,7 @@
   </w:style>
   <w:style w:type="paragraph" w:customStyle="1" w:styleId="9">
     <w:name w:val="F394D50939F645A6AD9DFD45E4426B8E3"/>
+    <w:qFormat/>
     <w:uiPriority w:val="0"/>
     <w:pPr>
       <w:spacing w:after="120" w:line="240" w:lineRule="auto"/>
@@ -29298,6 +29364,7 @@
   </w:style>
   <w:style w:type="paragraph" w:customStyle="1" w:styleId="11">
     <w:name w:val="9DCBEB23636C47C2AB464F23977C5D31"/>
+    <w:qFormat/>
     <w:uiPriority w:val="0"/>
     <w:pPr>
       <w:spacing w:after="160" w:line="259" w:lineRule="auto"/>

</xml_diff>